<commit_message>
Update Eat & Reorder - UNIT TEST REPORT.docx
</commit_message>
<xml_diff>
--- a/Documents/Eat & Reorder - UNIT TEST REPORT.docx
+++ b/Documents/Eat & Reorder - UNIT TEST REPORT.docx
@@ -82,8 +82,6 @@
         </w:rPr>
         <w:t>Unit Test</w:t>
       </w:r>
-      <w:bookmarkStart w:id="2" w:name="_GoBack"/>
-      <w:bookmarkEnd w:id="2"/>
       <w:r>
         <w:rPr>
           <w:rFonts w:ascii="Arial" w:hAnsi="Arial" w:cs="Arial"/>
@@ -168,6 +166,7 @@
           <w:lang w:val="en-US"/>
         </w:rPr>
       </w:pPr>
+      <w:proofErr w:type="spellStart"/>
       <w:r>
         <w:rPr>
           <w:rFonts w:ascii="Arial" w:hAnsi="Arial" w:cs="Arial"/>
@@ -177,8 +176,9 @@
           <w:szCs w:val="28"/>
           <w:lang w:val="en-US"/>
         </w:rPr>
-        <w:t xml:space="preserve">Docente: </w:t>
-      </w:r>
+        <w:t>Docente</w:t>
+      </w:r>
+      <w:proofErr w:type="spellEnd"/>
       <w:r>
         <w:rPr>
           <w:rFonts w:ascii="Arial" w:hAnsi="Arial" w:cs="Arial"/>
@@ -188,7 +188,7 @@
           <w:szCs w:val="28"/>
           <w:lang w:val="en-US"/>
         </w:rPr>
-        <w:tab/>
+        <w:t xml:space="preserve">: </w:t>
       </w:r>
       <w:r>
         <w:rPr>
@@ -288,7 +288,6 @@
           <w:lang w:val="en-US"/>
         </w:rPr>
         <w:tab/>
-        <w:t xml:space="preserve">        </w:t>
       </w:r>
       <w:r>
         <w:rPr>
@@ -299,7 +298,32 @@
           <w:szCs w:val="28"/>
           <w:lang w:val="en-US"/>
         </w:rPr>
-        <w:t>Studenti:</w:t>
+        <w:tab/>
+        <w:t xml:space="preserve">        </w:t>
+      </w:r>
+      <w:proofErr w:type="spellStart"/>
+      <w:r>
+        <w:rPr>
+          <w:rFonts w:ascii="Arial" w:hAnsi="Arial" w:cs="Arial"/>
+          <w:b/>
+          <w:bCs/>
+          <w:sz w:val="28"/>
+          <w:szCs w:val="28"/>
+          <w:lang w:val="en-US"/>
+        </w:rPr>
+        <w:t>Studenti</w:t>
+      </w:r>
+      <w:proofErr w:type="spellEnd"/>
+      <w:r>
+        <w:rPr>
+          <w:rFonts w:ascii="Arial" w:hAnsi="Arial" w:cs="Arial"/>
+          <w:b/>
+          <w:bCs/>
+          <w:sz w:val="28"/>
+          <w:szCs w:val="28"/>
+          <w:lang w:val="en-US"/>
+        </w:rPr>
+        <w:t>:</w:t>
       </w:r>
     </w:p>
     <w:p>
@@ -1350,6 +1374,9 @@
         </w:p>
         <w:p>
           <w:pPr>
+            <w:tabs>
+              <w:tab w:val="right" w:pos="9638"/>
+            </w:tabs>
             <w:rPr>
               <w:b/>
               <w:bCs/>
@@ -1363,6 +1390,14 @@
             </w:rPr>
             <w:fldChar w:fldCharType="end"/>
           </w:r>
+          <w:r>
+            <w:rPr>
+              <w:rFonts w:ascii="Century Gothic" w:hAnsi="Century Gothic"/>
+              <w:b/>
+              <w:bCs/>
+            </w:rPr>
+            <w:tab/>
+          </w:r>
         </w:p>
       </w:sdtContent>
     </w:sdt>
@@ -1384,7 +1419,7 @@
           <w:szCs w:val="36"/>
         </w:rPr>
       </w:pPr>
-      <w:bookmarkStart w:id="3" w:name="_Toc30449956"/>
+      <w:bookmarkStart w:id="2" w:name="_Toc30449956"/>
       <w:r>
         <w:rPr>
           <w:rFonts w:ascii="Century Gothic" w:hAnsi="Century Gothic"/>
@@ -1395,7 +1430,7 @@
         </w:rPr>
         <w:t>Introduzione</w:t>
       </w:r>
-      <w:bookmarkEnd w:id="3"/>
+      <w:bookmarkEnd w:id="2"/>
     </w:p>
     <w:p>
       <w:pPr>
@@ -1448,6 +1483,7 @@
         </w:rPr>
         <w:t xml:space="preserve"> scrive quindi l'approccio di test ed il framework generale che guiderà i test della piattaforma </w:t>
       </w:r>
+      <w:proofErr w:type="spellStart"/>
       <w:r>
         <w:rPr>
           <w:rFonts w:ascii="Century Gothic" w:hAnsi="Century Gothic"/>
@@ -1456,6 +1492,7 @@
         </w:rPr>
         <w:t>Eat&amp;Reorder</w:t>
       </w:r>
+      <w:proofErr w:type="spellEnd"/>
       <w:r>
         <w:rPr>
           <w:rFonts w:ascii="Century Gothic" w:hAnsi="Century Gothic"/>
@@ -1496,24 +1533,78 @@
           <w:sz w:val="24"/>
           <w:szCs w:val="24"/>
         </w:rPr>
-        <w:t>• approccio di unit testing, ovvero le regole su cui basare il test e la descrizione del processo per impostare un test valido;</w:t>
-      </w:r>
-    </w:p>
-    <w:p>
-      <w:pPr>
-        <w:rPr>
-          <w:rFonts w:ascii="Century Gothic" w:hAnsi="Century Gothic"/>
-          <w:sz w:val="24"/>
-          <w:szCs w:val="24"/>
-        </w:rPr>
-      </w:pPr>
-      <w:r>
-        <w:rPr>
-          <w:rFonts w:ascii="Century Gothic" w:hAnsi="Century Gothic"/>
-          <w:sz w:val="24"/>
-          <w:szCs w:val="24"/>
-        </w:rPr>
-        <w:t>• Pass\fail criteria gestione dei test: processo per gestire la logistica del test e tutti gli eventi che si verificano durante l'esecuzione.</w:t>
+        <w:t xml:space="preserve">• approccio di </w:t>
+      </w:r>
+      <w:proofErr w:type="spellStart"/>
+      <w:r>
+        <w:rPr>
+          <w:rFonts w:ascii="Century Gothic" w:hAnsi="Century Gothic"/>
+          <w:sz w:val="24"/>
+          <w:szCs w:val="24"/>
+        </w:rPr>
+        <w:t>unit</w:t>
+      </w:r>
+      <w:proofErr w:type="spellEnd"/>
+      <w:r>
+        <w:rPr>
+          <w:rFonts w:ascii="Century Gothic" w:hAnsi="Century Gothic"/>
+          <w:sz w:val="24"/>
+          <w:szCs w:val="24"/>
+        </w:rPr>
+        <w:t xml:space="preserve"> testing, ovvero le regole su cui basare il test e la descrizione del processo per impostare un test valido;</w:t>
+      </w:r>
+    </w:p>
+    <w:p>
+      <w:pPr>
+        <w:rPr>
+          <w:rFonts w:ascii="Century Gothic" w:hAnsi="Century Gothic"/>
+          <w:sz w:val="24"/>
+          <w:szCs w:val="24"/>
+        </w:rPr>
+      </w:pPr>
+      <w:r>
+        <w:rPr>
+          <w:rFonts w:ascii="Century Gothic" w:hAnsi="Century Gothic"/>
+          <w:sz w:val="24"/>
+          <w:szCs w:val="24"/>
+        </w:rPr>
+        <w:t>• Pass\</w:t>
+      </w:r>
+      <w:proofErr w:type="spellStart"/>
+      <w:r>
+        <w:rPr>
+          <w:rFonts w:ascii="Century Gothic" w:hAnsi="Century Gothic"/>
+          <w:sz w:val="24"/>
+          <w:szCs w:val="24"/>
+        </w:rPr>
+        <w:t>fail</w:t>
+      </w:r>
+      <w:proofErr w:type="spellEnd"/>
+      <w:r>
+        <w:rPr>
+          <w:rFonts w:ascii="Century Gothic" w:hAnsi="Century Gothic"/>
+          <w:sz w:val="24"/>
+          <w:szCs w:val="24"/>
+        </w:rPr>
+        <w:t xml:space="preserve"> </w:t>
+      </w:r>
+      <w:proofErr w:type="spellStart"/>
+      <w:r>
+        <w:rPr>
+          <w:rFonts w:ascii="Century Gothic" w:hAnsi="Century Gothic"/>
+          <w:sz w:val="24"/>
+          <w:szCs w:val="24"/>
+        </w:rPr>
+        <w:t>criteria</w:t>
+      </w:r>
+      <w:proofErr w:type="spellEnd"/>
+      <w:r>
+        <w:rPr>
+          <w:rFonts w:ascii="Century Gothic" w:hAnsi="Century Gothic"/>
+          <w:sz w:val="24"/>
+          <w:szCs w:val="24"/>
+        </w:rPr>
+        <w:t xml:space="preserve"> gestione dei test: processo per gestire la logistica del test e tutti gli eventi che si verificano durante l'esecuzione.</w:t>
       </w:r>
     </w:p>
     <w:p>
@@ -1548,7 +1639,7 @@
           <w:szCs w:val="36"/>
         </w:rPr>
       </w:pPr>
-      <w:bookmarkStart w:id="4" w:name="_Toc30449957"/>
+      <w:bookmarkStart w:id="3" w:name="_Toc30449957"/>
       <w:r>
         <w:rPr>
           <w:bCs/>
@@ -1556,40 +1647,76 @@
         </w:rPr>
         <w:t>Relazione con altri documenti</w:t>
       </w:r>
-      <w:bookmarkEnd w:id="4"/>
-    </w:p>
-    <w:p>
-      <w:pPr>
-        <w:rPr>
-          <w:rFonts w:ascii="Century Gothic" w:hAnsi="Century Gothic"/>
-          <w:sz w:val="24"/>
-          <w:szCs w:val="24"/>
-        </w:rPr>
-      </w:pPr>
-      <w:r>
-        <w:rPr>
-          <w:rFonts w:ascii="Century Gothic" w:hAnsi="Century Gothic"/>
-          <w:sz w:val="24"/>
-          <w:szCs w:val="24"/>
-        </w:rPr>
-        <w:t>Essendo chiaramente in relazione con altri documenti, ne derivano vari criteri di accettazione del test. I documenti di test case specification devono essere disponibili prima dell'inizio della fase di progettazione del test.</w:t>
-      </w:r>
-    </w:p>
-    <w:p>
-      <w:pPr>
-        <w:rPr>
-          <w:rFonts w:ascii="Century Gothic" w:hAnsi="Century Gothic"/>
-          <w:sz w:val="24"/>
-          <w:szCs w:val="24"/>
-        </w:rPr>
-      </w:pPr>
-      <w:r>
-        <w:rPr>
-          <w:rFonts w:ascii="Century Gothic" w:hAnsi="Century Gothic"/>
-          <w:sz w:val="24"/>
-          <w:szCs w:val="24"/>
-        </w:rPr>
-        <w:t>Per individuare correttamente i test case si terrà conto dei documenti prodotti precedentemente. Infatti, la fase di testing è strettamene legata alle fasi precedenti, in quanto saranno un punto di partenza indispensabile per poter effettuare un testing corretto ed adeguato e per verificare che il sistema desiderato sia simile a quello proposto.</w:t>
+      <w:bookmarkEnd w:id="3"/>
+    </w:p>
+    <w:p>
+      <w:pPr>
+        <w:rPr>
+          <w:rFonts w:ascii="Century Gothic" w:hAnsi="Century Gothic"/>
+          <w:sz w:val="24"/>
+          <w:szCs w:val="24"/>
+        </w:rPr>
+      </w:pPr>
+      <w:r>
+        <w:rPr>
+          <w:rFonts w:ascii="Century Gothic" w:hAnsi="Century Gothic"/>
+          <w:sz w:val="24"/>
+          <w:szCs w:val="24"/>
+        </w:rPr>
+        <w:t xml:space="preserve">Essendo chiaramente in relazione con altri documenti, ne derivano vari criteri di accettazione del test. I documenti di test case </w:t>
+      </w:r>
+      <w:proofErr w:type="spellStart"/>
+      <w:r>
+        <w:rPr>
+          <w:rFonts w:ascii="Century Gothic" w:hAnsi="Century Gothic"/>
+          <w:sz w:val="24"/>
+          <w:szCs w:val="24"/>
+        </w:rPr>
+        <w:t>specification</w:t>
+      </w:r>
+      <w:proofErr w:type="spellEnd"/>
+      <w:r>
+        <w:rPr>
+          <w:rFonts w:ascii="Century Gothic" w:hAnsi="Century Gothic"/>
+          <w:sz w:val="24"/>
+          <w:szCs w:val="24"/>
+        </w:rPr>
+        <w:t xml:space="preserve"> devono essere disponibili prima dell'inizio della fase di progettazione del test.</w:t>
+      </w:r>
+    </w:p>
+    <w:p>
+      <w:pPr>
+        <w:rPr>
+          <w:rFonts w:ascii="Century Gothic" w:hAnsi="Century Gothic"/>
+          <w:sz w:val="24"/>
+          <w:szCs w:val="24"/>
+        </w:rPr>
+      </w:pPr>
+      <w:r>
+        <w:rPr>
+          <w:rFonts w:ascii="Century Gothic" w:hAnsi="Century Gothic"/>
+          <w:sz w:val="24"/>
+          <w:szCs w:val="24"/>
+        </w:rPr>
+        <w:t xml:space="preserve">Per individuare correttamente i test case si terrà conto dei documenti prodotti precedentemente. Infatti, la fase di testing è strettamene legata alle fasi precedenti, in quanto saranno un punto di partenza indispensabile per poter effettuare un testing corretto </w:t>
+      </w:r>
+      <w:proofErr w:type="gramStart"/>
+      <w:r>
+        <w:rPr>
+          <w:rFonts w:ascii="Century Gothic" w:hAnsi="Century Gothic"/>
+          <w:sz w:val="24"/>
+          <w:szCs w:val="24"/>
+        </w:rPr>
+        <w:t>ed</w:t>
+      </w:r>
+      <w:proofErr w:type="gramEnd"/>
+      <w:r>
+        <w:rPr>
+          <w:rFonts w:ascii="Century Gothic" w:hAnsi="Century Gothic"/>
+          <w:sz w:val="24"/>
+          <w:szCs w:val="24"/>
+        </w:rPr>
+        <w:t xml:space="preserve"> adeguato e per verificare che il sistema desiderato sia simile a quello proposto.</w:t>
       </w:r>
     </w:p>
     <w:p>
@@ -1605,13 +1732,47 @@
           <w:szCs w:val="24"/>
         </w:rPr>
       </w:pPr>
-      <w:r>
-        <w:rPr>
-          <w:rFonts w:ascii="Century Gothic" w:hAnsi="Century Gothic"/>
-          <w:szCs w:val="24"/>
-        </w:rPr>
-        <w:t>Eat&amp;Reorder – Test Case Specification Document</w:t>
-      </w:r>
+      <w:proofErr w:type="spellStart"/>
+      <w:r>
+        <w:rPr>
+          <w:rFonts w:ascii="Century Gothic" w:hAnsi="Century Gothic"/>
+          <w:szCs w:val="24"/>
+        </w:rPr>
+        <w:t>Eat&amp;Reorder</w:t>
+      </w:r>
+      <w:proofErr w:type="spellEnd"/>
+      <w:r>
+        <w:rPr>
+          <w:rFonts w:ascii="Century Gothic" w:hAnsi="Century Gothic"/>
+          <w:szCs w:val="24"/>
+        </w:rPr>
+        <w:t xml:space="preserve"> – Test Case </w:t>
+      </w:r>
+      <w:proofErr w:type="spellStart"/>
+      <w:r>
+        <w:rPr>
+          <w:rFonts w:ascii="Century Gothic" w:hAnsi="Century Gothic"/>
+          <w:szCs w:val="24"/>
+        </w:rPr>
+        <w:t>Specification</w:t>
+      </w:r>
+      <w:proofErr w:type="spellEnd"/>
+      <w:r>
+        <w:rPr>
+          <w:rFonts w:ascii="Century Gothic" w:hAnsi="Century Gothic"/>
+          <w:szCs w:val="24"/>
+        </w:rPr>
+        <w:t xml:space="preserve"> </w:t>
+      </w:r>
+      <w:proofErr w:type="spellStart"/>
+      <w:r>
+        <w:rPr>
+          <w:rFonts w:ascii="Century Gothic" w:hAnsi="Century Gothic"/>
+          <w:szCs w:val="24"/>
+        </w:rPr>
+        <w:t>Document</w:t>
+      </w:r>
+      <w:proofErr w:type="spellEnd"/>
     </w:p>
     <w:p>
       <w:pPr>
@@ -1626,13 +1787,31 @@
           <w:szCs w:val="24"/>
         </w:rPr>
       </w:pPr>
-      <w:r>
-        <w:rPr>
-          <w:rFonts w:ascii="Century Gothic" w:hAnsi="Century Gothic"/>
-          <w:szCs w:val="24"/>
-        </w:rPr>
-        <w:t>Eat&amp;Reoder – Test Plan Document</w:t>
-      </w:r>
+      <w:proofErr w:type="spellStart"/>
+      <w:r>
+        <w:rPr>
+          <w:rFonts w:ascii="Century Gothic" w:hAnsi="Century Gothic"/>
+          <w:szCs w:val="24"/>
+        </w:rPr>
+        <w:t>Eat&amp;Reoder</w:t>
+      </w:r>
+      <w:proofErr w:type="spellEnd"/>
+      <w:r>
+        <w:rPr>
+          <w:rFonts w:ascii="Century Gothic" w:hAnsi="Century Gothic"/>
+          <w:szCs w:val="24"/>
+        </w:rPr>
+        <w:t xml:space="preserve"> – Test Plan </w:t>
+      </w:r>
+      <w:proofErr w:type="spellStart"/>
+      <w:r>
+        <w:rPr>
+          <w:rFonts w:ascii="Century Gothic" w:hAnsi="Century Gothic"/>
+          <w:szCs w:val="24"/>
+        </w:rPr>
+        <w:t>Document</w:t>
+      </w:r>
+      <w:proofErr w:type="spellEnd"/>
     </w:p>
     <w:p>
       <w:pPr>
@@ -1669,7 +1848,7 @@
           <w:szCs w:val="24"/>
         </w:rPr>
       </w:pPr>
-      <w:bookmarkStart w:id="5" w:name="_Toc30449958"/>
+      <w:bookmarkStart w:id="4" w:name="_Toc30449958"/>
       <w:r>
         <w:rPr>
           <w:rFonts w:ascii="Century Gothic" w:hAnsi="Century Gothic"/>
@@ -1679,7 +1858,7 @@
         <w:lastRenderedPageBreak/>
         <w:t>Relazione con RAD</w:t>
       </w:r>
-      <w:bookmarkEnd w:id="5"/>
+      <w:bookmarkEnd w:id="4"/>
       <w:r>
         <w:rPr>
           <w:rFonts w:ascii="Century Gothic" w:hAnsi="Century Gothic"/>
@@ -1723,7 +1902,7 @@
           <w:szCs w:val="24"/>
         </w:rPr>
       </w:pPr>
-      <w:bookmarkStart w:id="6" w:name="_Toc30449959"/>
+      <w:bookmarkStart w:id="5" w:name="_Toc30449959"/>
       <w:r>
         <w:rPr>
           <w:rFonts w:ascii="Century Gothic" w:hAnsi="Century Gothic"/>
@@ -1732,7 +1911,7 @@
         </w:rPr>
         <w:t>Relazione con SDD</w:t>
       </w:r>
-      <w:bookmarkEnd w:id="6"/>
+      <w:bookmarkEnd w:id="5"/>
     </w:p>
     <w:p>
       <w:pPr>
@@ -1749,7 +1928,25 @@
           <w:sz w:val="24"/>
           <w:szCs w:val="24"/>
         </w:rPr>
-        <w:t>Nel System Design Document abbiamo suddiviso il nostro sistema in sottosistemi e l’architettura in tre livelli: Presentation Layer, Application Layer e Storage Layer. Il test dei vari componenti deve rimanere fedele a queste suddivisioni il più possibile.</w:t>
+        <w:t xml:space="preserve">Nel System Design </w:t>
+      </w:r>
+      <w:proofErr w:type="spellStart"/>
+      <w:r>
+        <w:rPr>
+          <w:rFonts w:ascii="Century Gothic" w:hAnsi="Century Gothic"/>
+          <w:sz w:val="24"/>
+          <w:szCs w:val="24"/>
+        </w:rPr>
+        <w:t>Document</w:t>
+      </w:r>
+      <w:proofErr w:type="spellEnd"/>
+      <w:r>
+        <w:rPr>
+          <w:rFonts w:ascii="Century Gothic" w:hAnsi="Century Gothic"/>
+          <w:sz w:val="24"/>
+          <w:szCs w:val="24"/>
+        </w:rPr>
+        <w:t xml:space="preserve"> abbiamo suddiviso il nostro sistema in sottosistemi e l’architettura in tre livelli: Presentation Layer, Application Layer e Storage Layer. Il test dei vari componenti deve rimanere fedele a queste suddivisioni il più possibile.</w:t>
       </w:r>
     </w:p>
     <w:p>
@@ -1767,7 +1964,7 @@
           <w:szCs w:val="24"/>
         </w:rPr>
       </w:pPr>
-      <w:bookmarkStart w:id="7" w:name="_Toc30449960"/>
+      <w:bookmarkStart w:id="6" w:name="_Toc30449960"/>
       <w:r>
         <w:rPr>
           <w:rFonts w:ascii="Century Gothic" w:hAnsi="Century Gothic"/>
@@ -1776,7 +1973,7 @@
         </w:rPr>
         <w:t>Relazione con ODD</w:t>
       </w:r>
-      <w:bookmarkEnd w:id="7"/>
+      <w:bookmarkEnd w:id="6"/>
     </w:p>
     <w:p>
       <w:pPr>
@@ -1809,7 +2006,25 @@
           <w:sz w:val="24"/>
           <w:szCs w:val="24"/>
         </w:rPr>
-        <w:t>Inoltre, lo sviluppo deve essere completato ed i risultati condivisi tra il team di test per evitare i difetti duplicati. Infine, l’ambiente di test deve essere installato, configurato e pronto per l'uso dell'applicazione.</w:t>
+        <w:t xml:space="preserve">Inoltre, lo sviluppo deve essere completato ed i risultati condivisi tra </w:t>
+      </w:r>
+      <w:proofErr w:type="gramStart"/>
+      <w:r>
+        <w:rPr>
+          <w:rFonts w:ascii="Century Gothic" w:hAnsi="Century Gothic"/>
+          <w:sz w:val="24"/>
+          <w:szCs w:val="24"/>
+        </w:rPr>
+        <w:t>il team</w:t>
+      </w:r>
+      <w:proofErr w:type="gramEnd"/>
+      <w:r>
+        <w:rPr>
+          <w:rFonts w:ascii="Century Gothic" w:hAnsi="Century Gothic"/>
+          <w:sz w:val="24"/>
+          <w:szCs w:val="24"/>
+        </w:rPr>
+        <w:t xml:space="preserve"> di test per evitare i difetti duplicati. Infine, l’ambiente di test deve essere installato, configurato e pronto per l'uso dell'applicazione.</w:t>
       </w:r>
     </w:p>
     <w:p>
@@ -1840,7 +2055,7 @@
           <w:szCs w:val="36"/>
         </w:rPr>
       </w:pPr>
-      <w:bookmarkStart w:id="8" w:name="_Toc30449961"/>
+      <w:bookmarkStart w:id="7" w:name="_Toc30449961"/>
       <w:r>
         <w:rPr>
           <w:rFonts w:ascii="Century Gothic" w:hAnsi="Century Gothic"/>
@@ -1851,7 +2066,7 @@
         </w:rPr>
         <w:t>Approccio di Unit Testing</w:t>
       </w:r>
-      <w:bookmarkEnd w:id="8"/>
+      <w:bookmarkEnd w:id="7"/>
     </w:p>
     <w:p>
       <w:pPr>
@@ -1868,15 +2083,7 @@
           <w:sz w:val="24"/>
           <w:szCs w:val="24"/>
         </w:rPr>
-        <w:t>Il testing si compone di tre fasi. Inizialmente verranno eseguiti i test di unità dei singoli componenti, in modo da testare nello specifico la correttezza di ciascuna unità andando a constatare il corretto funzionamento di tutte le singole unità di codice. Questa fase verrà effettuata al completamento di ogni unità realizzata per poter individuare tempestivamente gli errori presenti nel codice.</w:t>
-      </w:r>
-      <w:r>
-        <w:rPr>
-          <w:rFonts w:ascii="Century Gothic" w:hAnsi="Century Gothic"/>
-          <w:sz w:val="24"/>
-          <w:szCs w:val="24"/>
-        </w:rPr>
-        <w:t xml:space="preserve"> </w:t>
+        <w:t xml:space="preserve">Il testing si compone di tre fasi. Inizialmente verranno eseguiti i test di unità dei singoli componenti, in modo da testare nello specifico la correttezza di ciascuna unità andando a constatare il corretto funzionamento di tutte le singole unità di codice. </w:t>
       </w:r>
     </w:p>
     <w:p>
@@ -1904,30 +2111,92 @@
         </w:rPr>
         <w:t xml:space="preserve">lle classi </w:t>
       </w:r>
-      <w:r>
-        <w:rPr>
-          <w:rFonts w:ascii="Century Gothic" w:hAnsi="Century Gothic"/>
-          <w:sz w:val="24"/>
-          <w:szCs w:val="24"/>
-        </w:rPr>
-        <w:t>dao sono stati testati verificando se le query al database sono state eseguite correttamente. Per fare ciò è stato creato un database di testing così da poter effettuare i test in integrazione tra i dao e il database.</w:t>
-      </w:r>
-    </w:p>
-    <w:p>
-      <w:pPr>
-        <w:rPr>
-          <w:rFonts w:ascii="Century Gothic" w:hAnsi="Century Gothic"/>
-          <w:sz w:val="24"/>
-          <w:szCs w:val="24"/>
-        </w:rPr>
-      </w:pPr>
-      <w:r>
-        <w:rPr>
-          <w:rFonts w:ascii="Century Gothic" w:hAnsi="Century Gothic"/>
-          <w:sz w:val="24"/>
-          <w:szCs w:val="24"/>
-        </w:rPr>
-        <w:t>Per il testing delle servlet abbiamo utilizzato delle classi driver</w:t>
+      <w:proofErr w:type="spellStart"/>
+      <w:r>
+        <w:rPr>
+          <w:rFonts w:ascii="Century Gothic" w:hAnsi="Century Gothic"/>
+          <w:sz w:val="24"/>
+          <w:szCs w:val="24"/>
+        </w:rPr>
+        <w:t>dao</w:t>
+      </w:r>
+      <w:proofErr w:type="spellEnd"/>
+      <w:r>
+        <w:rPr>
+          <w:rFonts w:ascii="Century Gothic" w:hAnsi="Century Gothic"/>
+          <w:sz w:val="24"/>
+          <w:szCs w:val="24"/>
+        </w:rPr>
+        <w:t xml:space="preserve"> sono stati testati verificando </w:t>
+      </w:r>
+      <w:r>
+        <w:rPr>
+          <w:rFonts w:ascii="Century Gothic" w:hAnsi="Century Gothic"/>
+          <w:sz w:val="24"/>
+          <w:szCs w:val="24"/>
+        </w:rPr>
+        <w:t>il corretto funzionamento e la consistenza delle query effettuate a database.</w:t>
+      </w:r>
+      <w:r>
+        <w:rPr>
+          <w:rFonts w:ascii="Century Gothic" w:hAnsi="Century Gothic"/>
+          <w:sz w:val="24"/>
+          <w:szCs w:val="24"/>
+        </w:rPr>
+        <w:t xml:space="preserve"> Per fare ciò è stato creato un database di testing così da poter effettuare i test in integrazione tra i </w:t>
+      </w:r>
+      <w:proofErr w:type="spellStart"/>
+      <w:r>
+        <w:rPr>
+          <w:rFonts w:ascii="Century Gothic" w:hAnsi="Century Gothic"/>
+          <w:sz w:val="24"/>
+          <w:szCs w:val="24"/>
+        </w:rPr>
+        <w:t>dao</w:t>
+      </w:r>
+      <w:proofErr w:type="spellEnd"/>
+      <w:r>
+        <w:rPr>
+          <w:rFonts w:ascii="Century Gothic" w:hAnsi="Century Gothic"/>
+          <w:sz w:val="24"/>
+          <w:szCs w:val="24"/>
+        </w:rPr>
+        <w:t xml:space="preserve"> e il database.</w:t>
+      </w:r>
+    </w:p>
+    <w:p>
+      <w:pPr>
+        <w:rPr>
+          <w:rFonts w:ascii="Century Gothic" w:hAnsi="Century Gothic"/>
+          <w:sz w:val="24"/>
+          <w:szCs w:val="24"/>
+        </w:rPr>
+      </w:pPr>
+      <w:r>
+        <w:rPr>
+          <w:rFonts w:ascii="Century Gothic" w:hAnsi="Century Gothic"/>
+          <w:sz w:val="24"/>
+          <w:szCs w:val="24"/>
+        </w:rPr>
+        <w:t xml:space="preserve">Per il testing delle </w:t>
+      </w:r>
+      <w:proofErr w:type="spellStart"/>
+      <w:r>
+        <w:rPr>
+          <w:rFonts w:ascii="Century Gothic" w:hAnsi="Century Gothic"/>
+          <w:sz w:val="24"/>
+          <w:szCs w:val="24"/>
+        </w:rPr>
+        <w:t>servlet</w:t>
+      </w:r>
+      <w:proofErr w:type="spellEnd"/>
+      <w:r>
+        <w:rPr>
+          <w:rFonts w:ascii="Century Gothic" w:hAnsi="Century Gothic"/>
+          <w:sz w:val="24"/>
+          <w:szCs w:val="24"/>
+        </w:rPr>
+        <w:t xml:space="preserve"> abbiamo utilizzato delle classi driver</w:t>
       </w:r>
       <w:r>
         <w:rPr>
@@ -1937,6 +2206,7 @@
         </w:rPr>
         <w:t xml:space="preserve"> (simulate tramite il framework </w:t>
       </w:r>
+      <w:proofErr w:type="spellStart"/>
       <w:r>
         <w:rPr>
           <w:rFonts w:ascii="Century Gothic" w:hAnsi="Century Gothic"/>
@@ -1947,6 +2217,7 @@
         </w:rPr>
         <w:t>Junit</w:t>
       </w:r>
+      <w:proofErr w:type="spellEnd"/>
       <w:r>
         <w:rPr>
           <w:rFonts w:ascii="Century Gothic" w:hAnsi="Century Gothic"/>
@@ -1971,6 +2242,7 @@
         </w:rPr>
         <w:t xml:space="preserve">delle classi </w:t>
       </w:r>
+      <w:proofErr w:type="spellStart"/>
       <w:r>
         <w:rPr>
           <w:rFonts w:ascii="Century Gothic" w:hAnsi="Century Gothic"/>
@@ -1979,6 +2251,7 @@
         </w:rPr>
         <w:t>stub</w:t>
       </w:r>
+      <w:proofErr w:type="spellEnd"/>
       <w:r>
         <w:rPr>
           <w:rFonts w:ascii="Century Gothic" w:hAnsi="Century Gothic"/>
@@ -1987,6 +2260,7 @@
         </w:rPr>
         <w:t xml:space="preserve"> (simulate tramite il framework </w:t>
       </w:r>
+      <w:proofErr w:type="spellStart"/>
       <w:r>
         <w:rPr>
           <w:rFonts w:ascii="Century Gothic" w:hAnsi="Century Gothic"/>
@@ -1997,6 +2271,7 @@
         </w:rPr>
         <w:t>Mockito</w:t>
       </w:r>
+      <w:proofErr w:type="spellEnd"/>
       <w:r>
         <w:rPr>
           <w:rFonts w:ascii="Century Gothic" w:hAnsi="Century Gothic"/>
@@ -2013,6 +2288,12 @@
           <w:sz w:val="24"/>
           <w:szCs w:val="24"/>
         </w:rPr>
+        <w:sectPr>
+          <w:pgSz w:w="11906" w:h="16838"/>
+          <w:pgMar w:top="709" w:right="1134" w:bottom="284" w:left="1134" w:header="708" w:footer="708" w:gutter="0"/>
+          <w:cols w:space="708"/>
+          <w:docGrid w:linePitch="360"/>
+        </w:sectPr>
       </w:pPr>
       <w:r>
         <w:rPr>
@@ -2028,7 +2309,43 @@
           <w:sz w:val="24"/>
           <w:szCs w:val="24"/>
         </w:rPr>
-        <w:t>le classi dao abbiamo utilizzato degli stub simulati</w:t>
+        <w:t xml:space="preserve">le classi </w:t>
+      </w:r>
+      <w:proofErr w:type="spellStart"/>
+      <w:r>
+        <w:rPr>
+          <w:rFonts w:ascii="Century Gothic" w:hAnsi="Century Gothic"/>
+          <w:sz w:val="24"/>
+          <w:szCs w:val="24"/>
+        </w:rPr>
+        <w:t>dao</w:t>
+      </w:r>
+      <w:proofErr w:type="spellEnd"/>
+      <w:r>
+        <w:rPr>
+          <w:rFonts w:ascii="Century Gothic" w:hAnsi="Century Gothic"/>
+          <w:sz w:val="24"/>
+          <w:szCs w:val="24"/>
+        </w:rPr>
+        <w:t xml:space="preserve"> abbiamo utilizzato degli </w:t>
+      </w:r>
+      <w:proofErr w:type="spellStart"/>
+      <w:r>
+        <w:rPr>
+          <w:rFonts w:ascii="Century Gothic" w:hAnsi="Century Gothic"/>
+          <w:sz w:val="24"/>
+          <w:szCs w:val="24"/>
+        </w:rPr>
+        <w:t>stub</w:t>
+      </w:r>
+      <w:proofErr w:type="spellEnd"/>
+      <w:r>
+        <w:rPr>
+          <w:rFonts w:ascii="Century Gothic" w:hAnsi="Century Gothic"/>
+          <w:sz w:val="24"/>
+          <w:szCs w:val="24"/>
+        </w:rPr>
+        <w:t xml:space="preserve"> simulati</w:t>
       </w:r>
       <w:r>
         <w:rPr>
@@ -2038,6 +2355,7 @@
         </w:rPr>
         <w:t xml:space="preserve"> tramite il framework </w:t>
       </w:r>
+      <w:proofErr w:type="spellStart"/>
       <w:r>
         <w:rPr>
           <w:rFonts w:ascii="Century Gothic" w:hAnsi="Century Gothic"/>
@@ -2048,6 +2366,7 @@
         </w:rPr>
         <w:t>Mockito</w:t>
       </w:r>
+      <w:proofErr w:type="spellEnd"/>
       <w:r>
         <w:rPr>
           <w:rFonts w:ascii="Century Gothic" w:hAnsi="Century Gothic"/>
@@ -2056,15 +2375,6 @@
         </w:rPr>
         <w:t>.</w:t>
       </w:r>
-    </w:p>
-    <w:p>
-      <w:pPr>
-        <w:rPr>
-          <w:rFonts w:ascii="Century Gothic" w:hAnsi="Century Gothic"/>
-          <w:sz w:val="24"/>
-          <w:szCs w:val="24"/>
-        </w:rPr>
-      </w:pPr>
     </w:p>
     <w:p>
       <w:pPr>
@@ -2083,7 +2393,7 @@
           <w:szCs w:val="36"/>
         </w:rPr>
       </w:pPr>
-      <w:bookmarkStart w:id="9" w:name="_Toc30449962"/>
+      <w:bookmarkStart w:id="8" w:name="_Toc30449962"/>
       <w:r>
         <w:rPr>
           <w:rFonts w:ascii="Century Gothic" w:hAnsi="Century Gothic"/>
@@ -2092,6 +2402,7 @@
           <w:sz w:val="36"/>
           <w:szCs w:val="36"/>
         </w:rPr>
+        <w:lastRenderedPageBreak/>
         <w:t xml:space="preserve">Testing </w:t>
       </w:r>
       <w:r>
@@ -2104,7 +2415,7 @@
         </w:rPr>
         <w:t>di unità</w:t>
       </w:r>
-      <w:bookmarkEnd w:id="9"/>
+      <w:bookmarkEnd w:id="8"/>
     </w:p>
     <w:p>
       <w:pPr>
@@ -2123,6 +2434,7 @@
         </w:rPr>
         <w:t xml:space="preserve">Per effettuare il testing di ogni singola componente del sistema verrà utilizzata la tecnica “Black-Box testing” attraverso il framework </w:t>
       </w:r>
+      <w:proofErr w:type="spellStart"/>
       <w:r>
         <w:rPr>
           <w:rFonts w:ascii="Century Gothic" w:hAnsi="Century Gothic"/>
@@ -2133,6 +2445,7 @@
         </w:rPr>
         <w:t>JUnit</w:t>
       </w:r>
+      <w:proofErr w:type="spellEnd"/>
       <w:r>
         <w:rPr>
           <w:rFonts w:ascii="Century Gothic" w:hAnsi="Century Gothic"/>
@@ -2183,28 +2496,40 @@
           <w:szCs w:val="24"/>
         </w:rPr>
       </w:pPr>
-      <w:bookmarkStart w:id="10" w:name="_Toc30449963"/>
-      <w:r>
-        <w:rPr>
-          <w:rFonts w:ascii="Century Gothic" w:hAnsi="Century Gothic"/>
-          <w:b/>
-          <w:bCs/>
-          <w:szCs w:val="24"/>
-        </w:rPr>
-        <w:t>Test delle classi Servlet</w:t>
-      </w:r>
-      <w:bookmarkEnd w:id="10"/>
-    </w:p>
-    <w:p>
-      <w:pPr>
-        <w:rPr>
-          <w:rFonts w:ascii="Century Gothic" w:hAnsi="Century Gothic"/>
-          <w:b/>
-          <w:bCs/>
-          <w:sz w:val="24"/>
-          <w:szCs w:val="24"/>
-        </w:rPr>
-      </w:pPr>
+      <w:bookmarkStart w:id="9" w:name="_Toc30449963"/>
+      <w:r>
+        <w:rPr>
+          <w:rFonts w:ascii="Century Gothic" w:hAnsi="Century Gothic"/>
+          <w:b/>
+          <w:bCs/>
+          <w:szCs w:val="24"/>
+        </w:rPr>
+        <w:t xml:space="preserve">Test delle classi </w:t>
+      </w:r>
+      <w:proofErr w:type="spellStart"/>
+      <w:r>
+        <w:rPr>
+          <w:rFonts w:ascii="Century Gothic" w:hAnsi="Century Gothic"/>
+          <w:b/>
+          <w:bCs/>
+          <w:szCs w:val="24"/>
+        </w:rPr>
+        <w:t>Servlet</w:t>
+      </w:r>
+      <w:bookmarkEnd w:id="9"/>
+      <w:proofErr w:type="spellEnd"/>
+    </w:p>
+    <w:p>
+      <w:pPr>
+        <w:rPr>
+          <w:rFonts w:ascii="Century Gothic" w:hAnsi="Century Gothic"/>
+          <w:b/>
+          <w:bCs/>
+          <w:sz w:val="24"/>
+          <w:szCs w:val="24"/>
+        </w:rPr>
+      </w:pPr>
+      <w:proofErr w:type="spellStart"/>
       <w:r>
         <w:rPr>
           <w:rFonts w:ascii="Century Gothic" w:hAnsi="Century Gothic"/>
@@ -2215,6 +2540,7 @@
         </w:rPr>
         <w:t>DoLoginTest</w:t>
       </w:r>
+      <w:proofErr w:type="spellEnd"/>
     </w:p>
     <w:p>
       <w:pPr>
@@ -2231,7 +2557,6 @@
           <w:bCs/>
           <w:noProof/>
         </w:rPr>
-        <w:lastRenderedPageBreak/>
         <w:drawing>
           <wp:inline distT="0" distB="0" distL="0" distR="0" wp14:anchorId="56F3FB34" wp14:editId="74DA7546">
             <wp:extent cx="5819775" cy="1341630"/>
@@ -2290,6 +2615,7 @@
           <w:bCs/>
         </w:rPr>
       </w:pPr>
+      <w:proofErr w:type="spellStart"/>
       <w:r>
         <w:rPr>
           <w:rFonts w:ascii="Century Gothic" w:hAnsi="Century Gothic"/>
@@ -2298,6 +2624,7 @@
         </w:rPr>
         <w:t>DoBannaAziendaTest</w:t>
       </w:r>
+      <w:proofErr w:type="spellEnd"/>
     </w:p>
     <w:p>
       <w:pPr>
@@ -2365,30 +2692,6 @@
     </w:p>
     <w:p>
       <w:pPr>
-        <w:rPr>
-          <w:b/>
-          <w:bCs/>
-        </w:rPr>
-      </w:pPr>
-    </w:p>
-    <w:p>
-      <w:pPr>
-        <w:rPr>
-          <w:b/>
-          <w:bCs/>
-        </w:rPr>
-      </w:pPr>
-    </w:p>
-    <w:p>
-      <w:pPr>
-        <w:rPr>
-          <w:b/>
-          <w:bCs/>
-        </w:rPr>
-      </w:pPr>
-    </w:p>
-    <w:p>
-      <w:pPr>
         <w:spacing w:after="120"/>
         <w:rPr>
           <w:rFonts w:ascii="Century Gothic" w:hAnsi="Century Gothic"/>
@@ -2398,6 +2701,7 @@
           <w:szCs w:val="24"/>
         </w:rPr>
       </w:pPr>
+      <w:proofErr w:type="spellStart"/>
       <w:r>
         <w:rPr>
           <w:rFonts w:ascii="Century Gothic" w:hAnsi="Century Gothic"/>
@@ -2408,6 +2712,7 @@
         </w:rPr>
         <w:t>DoCreaSegnalazioneTest</w:t>
       </w:r>
+      <w:proofErr w:type="spellEnd"/>
     </w:p>
     <w:p>
       <w:pPr>
@@ -2484,6 +2789,7 @@
           <w:szCs w:val="24"/>
         </w:rPr>
       </w:pPr>
+      <w:proofErr w:type="spellStart"/>
       <w:r>
         <w:rPr>
           <w:rFonts w:ascii="Century Gothic" w:hAnsi="Century Gothic"/>
@@ -2494,6 +2800,7 @@
         </w:rPr>
         <w:t>DoInserimentoProdottoTest</w:t>
       </w:r>
+      <w:proofErr w:type="spellEnd"/>
     </w:p>
     <w:p>
       <w:pPr>
@@ -2570,16 +2877,19 @@
           <w:szCs w:val="24"/>
         </w:rPr>
       </w:pPr>
-      <w:r>
-        <w:rPr>
-          <w:rFonts w:ascii="Century Gothic" w:hAnsi="Century Gothic"/>
-          <w:b/>
-          <w:bCs/>
-          <w:sz w:val="24"/>
-          <w:szCs w:val="24"/>
-        </w:rPr>
+      <w:proofErr w:type="spellStart"/>
+      <w:r>
+        <w:rPr>
+          <w:rFonts w:ascii="Century Gothic" w:hAnsi="Century Gothic"/>
+          <w:b/>
+          <w:bCs/>
+          <w:sz w:val="24"/>
+          <w:szCs w:val="24"/>
+        </w:rPr>
+        <w:lastRenderedPageBreak/>
         <w:t>DoModificaProdottoTest</w:t>
       </w:r>
+      <w:proofErr w:type="spellEnd"/>
     </w:p>
     <w:p>
       <w:pPr>
@@ -2656,15 +2966,15 @@
           <w:szCs w:val="24"/>
         </w:rPr>
       </w:pPr>
-      <w:r>
-        <w:rPr>
-          <w:rFonts w:ascii="Century Gothic" w:hAnsi="Century Gothic"/>
-          <w:b/>
-          <w:bCs/>
-          <w:sz w:val="24"/>
-          <w:szCs w:val="24"/>
-        </w:rPr>
-        <w:lastRenderedPageBreak/>
+      <w:proofErr w:type="spellStart"/>
+      <w:r>
+        <w:rPr>
+          <w:rFonts w:ascii="Century Gothic" w:hAnsi="Century Gothic"/>
+          <w:b/>
+          <w:bCs/>
+          <w:sz w:val="24"/>
+          <w:szCs w:val="24"/>
+        </w:rPr>
         <w:t>D</w:t>
       </w:r>
       <w:r>
@@ -2687,6 +2997,7 @@
         </w:rPr>
         <w:t>ProfiloAziendaTest</w:t>
       </w:r>
+      <w:proofErr w:type="spellEnd"/>
     </w:p>
     <w:p>
       <w:pPr>
@@ -2755,29 +3066,14 @@
     <w:p>
       <w:pPr>
         <w:rPr>
-          <w:b/>
-          <w:bCs/>
-        </w:rPr>
-      </w:pPr>
-    </w:p>
-    <w:p>
-      <w:pPr>
-        <w:rPr>
-          <w:b/>
-          <w:bCs/>
-        </w:rPr>
-      </w:pPr>
-    </w:p>
-    <w:p>
-      <w:pPr>
-        <w:rPr>
-          <w:rFonts w:ascii="Century Gothic" w:hAnsi="Century Gothic"/>
-          <w:b/>
-          <w:bCs/>
-          <w:sz w:val="24"/>
-          <w:szCs w:val="24"/>
-        </w:rPr>
-      </w:pPr>
+          <w:rFonts w:ascii="Century Gothic" w:hAnsi="Century Gothic"/>
+          <w:b/>
+          <w:bCs/>
+          <w:sz w:val="24"/>
+          <w:szCs w:val="24"/>
+        </w:rPr>
+      </w:pPr>
+      <w:proofErr w:type="spellStart"/>
       <w:r>
         <w:rPr>
           <w:rFonts w:ascii="Century Gothic" w:hAnsi="Century Gothic"/>
@@ -2788,6 +3084,7 @@
         </w:rPr>
         <w:t>DoModificaProfiloClienteTest</w:t>
       </w:r>
+      <w:proofErr w:type="spellEnd"/>
     </w:p>
     <w:p>
       <w:pPr>
@@ -2863,16 +3160,96 @@
           <w:szCs w:val="24"/>
         </w:rPr>
       </w:pPr>
-      <w:r>
-        <w:rPr>
-          <w:rFonts w:ascii="Century Gothic" w:hAnsi="Century Gothic"/>
-          <w:b/>
-          <w:bCs/>
-          <w:sz w:val="24"/>
-          <w:szCs w:val="24"/>
-        </w:rPr>
+    </w:p>
+    <w:p>
+      <w:pPr>
+        <w:rPr>
+          <w:rFonts w:ascii="Century Gothic" w:hAnsi="Century Gothic"/>
+          <w:b/>
+          <w:bCs/>
+          <w:sz w:val="24"/>
+          <w:szCs w:val="24"/>
+        </w:rPr>
+      </w:pPr>
+    </w:p>
+    <w:p>
+      <w:pPr>
+        <w:rPr>
+          <w:rFonts w:ascii="Century Gothic" w:hAnsi="Century Gothic"/>
+          <w:b/>
+          <w:bCs/>
+          <w:sz w:val="24"/>
+          <w:szCs w:val="24"/>
+        </w:rPr>
+      </w:pPr>
+    </w:p>
+    <w:p>
+      <w:pPr>
+        <w:rPr>
+          <w:rFonts w:ascii="Century Gothic" w:hAnsi="Century Gothic"/>
+          <w:b/>
+          <w:bCs/>
+          <w:sz w:val="24"/>
+          <w:szCs w:val="24"/>
+        </w:rPr>
+      </w:pPr>
+    </w:p>
+    <w:p>
+      <w:pPr>
+        <w:rPr>
+          <w:rFonts w:ascii="Century Gothic" w:hAnsi="Century Gothic"/>
+          <w:b/>
+          <w:bCs/>
+          <w:sz w:val="24"/>
+          <w:szCs w:val="24"/>
+        </w:rPr>
+      </w:pPr>
+    </w:p>
+    <w:p>
+      <w:pPr>
+        <w:rPr>
+          <w:rFonts w:ascii="Century Gothic" w:hAnsi="Century Gothic"/>
+          <w:b/>
+          <w:bCs/>
+          <w:sz w:val="24"/>
+          <w:szCs w:val="24"/>
+        </w:rPr>
+      </w:pPr>
+    </w:p>
+    <w:p>
+      <w:pPr>
+        <w:rPr>
+          <w:rFonts w:ascii="Century Gothic" w:hAnsi="Century Gothic"/>
+          <w:b/>
+          <w:bCs/>
+          <w:sz w:val="24"/>
+          <w:szCs w:val="24"/>
+        </w:rPr>
+      </w:pPr>
+    </w:p>
+    <w:p>
+      <w:pPr>
+        <w:rPr>
+          <w:rFonts w:ascii="Century Gothic" w:hAnsi="Century Gothic"/>
+          <w:b/>
+          <w:bCs/>
+          <w:sz w:val="24"/>
+          <w:szCs w:val="24"/>
+        </w:rPr>
+      </w:pPr>
+      <w:proofErr w:type="spellStart"/>
+      <w:r>
+        <w:rPr>
+          <w:rFonts w:ascii="Century Gothic" w:hAnsi="Century Gothic"/>
+          <w:b/>
+          <w:bCs/>
+          <w:sz w:val="24"/>
+          <w:szCs w:val="24"/>
+        </w:rPr>
+        <w:lastRenderedPageBreak/>
         <w:t>DoModificaProfiloFattorinoTest</w:t>
       </w:r>
+      <w:proofErr w:type="spellEnd"/>
     </w:p>
     <w:p>
       <w:pPr>
@@ -2948,6 +3325,7 @@
           <w:szCs w:val="24"/>
         </w:rPr>
       </w:pPr>
+      <w:proofErr w:type="spellStart"/>
       <w:r>
         <w:rPr>
           <w:rFonts w:ascii="Century Gothic" w:hAnsi="Century Gothic"/>
@@ -2958,6 +3336,7 @@
         </w:rPr>
         <w:t>DoModificaQuantitaTest</w:t>
       </w:r>
+      <w:proofErr w:type="spellEnd"/>
     </w:p>
     <w:p>
       <w:pPr>
@@ -2973,7 +3352,6 @@
           <w:bCs/>
           <w:noProof/>
         </w:rPr>
-        <w:lastRenderedPageBreak/>
         <w:drawing>
           <wp:inline distT="0" distB="0" distL="0" distR="0" wp14:anchorId="5C235E53" wp14:editId="73C0B6A9">
             <wp:extent cx="6115050" cy="1438275"/>
@@ -3034,6 +3412,7 @@
           <w:szCs w:val="24"/>
         </w:rPr>
       </w:pPr>
+      <w:proofErr w:type="spellStart"/>
       <w:r>
         <w:rPr>
           <w:rFonts w:ascii="Century Gothic" w:hAnsi="Century Gothic"/>
@@ -3044,6 +3423,7 @@
         </w:rPr>
         <w:t>DoOrdinazioneTest</w:t>
       </w:r>
+      <w:proofErr w:type="spellEnd"/>
     </w:p>
     <w:p>
       <w:pPr>
@@ -3119,16 +3499,109 @@
           <w:szCs w:val="24"/>
         </w:rPr>
       </w:pPr>
-      <w:r>
-        <w:rPr>
-          <w:rFonts w:ascii="Century Gothic" w:hAnsi="Century Gothic"/>
-          <w:b/>
-          <w:bCs/>
-          <w:sz w:val="24"/>
-          <w:szCs w:val="24"/>
-        </w:rPr>
+    </w:p>
+    <w:p>
+      <w:pPr>
+        <w:rPr>
+          <w:rFonts w:ascii="Century Gothic" w:hAnsi="Century Gothic"/>
+          <w:b/>
+          <w:bCs/>
+          <w:sz w:val="24"/>
+          <w:szCs w:val="24"/>
+        </w:rPr>
+      </w:pPr>
+    </w:p>
+    <w:p>
+      <w:pPr>
+        <w:rPr>
+          <w:rFonts w:ascii="Century Gothic" w:hAnsi="Century Gothic"/>
+          <w:b/>
+          <w:bCs/>
+          <w:sz w:val="24"/>
+          <w:szCs w:val="24"/>
+        </w:rPr>
+      </w:pPr>
+    </w:p>
+    <w:p>
+      <w:pPr>
+        <w:rPr>
+          <w:rFonts w:ascii="Century Gothic" w:hAnsi="Century Gothic"/>
+          <w:b/>
+          <w:bCs/>
+          <w:sz w:val="24"/>
+          <w:szCs w:val="24"/>
+        </w:rPr>
+      </w:pPr>
+    </w:p>
+    <w:p>
+      <w:pPr>
+        <w:rPr>
+          <w:rFonts w:ascii="Century Gothic" w:hAnsi="Century Gothic"/>
+          <w:b/>
+          <w:bCs/>
+          <w:sz w:val="24"/>
+          <w:szCs w:val="24"/>
+        </w:rPr>
+      </w:pPr>
+    </w:p>
+    <w:p>
+      <w:pPr>
+        <w:rPr>
+          <w:rFonts w:ascii="Century Gothic" w:hAnsi="Century Gothic"/>
+          <w:b/>
+          <w:bCs/>
+          <w:sz w:val="24"/>
+          <w:szCs w:val="24"/>
+        </w:rPr>
+      </w:pPr>
+    </w:p>
+    <w:p>
+      <w:pPr>
+        <w:rPr>
+          <w:rFonts w:ascii="Century Gothic" w:hAnsi="Century Gothic"/>
+          <w:b/>
+          <w:bCs/>
+          <w:sz w:val="24"/>
+          <w:szCs w:val="24"/>
+        </w:rPr>
+      </w:pPr>
+    </w:p>
+    <w:p>
+      <w:pPr>
+        <w:rPr>
+          <w:rFonts w:ascii="Century Gothic" w:hAnsi="Century Gothic"/>
+          <w:b/>
+          <w:bCs/>
+          <w:sz w:val="24"/>
+          <w:szCs w:val="24"/>
+        </w:rPr>
+      </w:pPr>
+    </w:p>
+    <w:p>
+      <w:pPr>
+        <w:rPr>
+          <w:rFonts w:ascii="Century Gothic" w:hAnsi="Century Gothic"/>
+          <w:b/>
+          <w:bCs/>
+          <w:sz w:val="24"/>
+          <w:szCs w:val="24"/>
+        </w:rPr>
+      </w:pPr>
+      <w:bookmarkStart w:id="10" w:name="_GoBack"/>
+      <w:bookmarkEnd w:id="10"/>
+      <w:proofErr w:type="spellStart"/>
+      <w:r>
+        <w:rPr>
+          <w:rFonts w:ascii="Century Gothic" w:hAnsi="Century Gothic"/>
+          <w:b/>
+          <w:bCs/>
+          <w:sz w:val="24"/>
+          <w:szCs w:val="24"/>
+        </w:rPr>
+        <w:lastRenderedPageBreak/>
         <w:t>DoRegistrazioneAziendaTest</w:t>
       </w:r>
+      <w:proofErr w:type="spellEnd"/>
     </w:p>
     <w:p>
       <w:pPr>
@@ -3204,6 +3677,7 @@
           <w:szCs w:val="24"/>
         </w:rPr>
       </w:pPr>
+      <w:proofErr w:type="spellStart"/>
       <w:r>
         <w:rPr>
           <w:rFonts w:ascii="Century Gothic" w:hAnsi="Century Gothic"/>
@@ -3214,6 +3688,7 @@
         </w:rPr>
         <w:t>DoRegistrazioneClienteTest</w:t>
       </w:r>
+      <w:proofErr w:type="spellEnd"/>
     </w:p>
     <w:p>
       <w:pPr>
@@ -3289,17 +3764,18 @@
           <w:szCs w:val="24"/>
         </w:rPr>
       </w:pPr>
-      <w:r>
-        <w:rPr>
-          <w:rFonts w:ascii="Century Gothic" w:hAnsi="Century Gothic"/>
-          <w:b/>
-          <w:bCs/>
-          <w:sz w:val="24"/>
-          <w:szCs w:val="24"/>
-        </w:rPr>
-        <w:lastRenderedPageBreak/>
+      <w:proofErr w:type="spellStart"/>
+      <w:r>
+        <w:rPr>
+          <w:rFonts w:ascii="Century Gothic" w:hAnsi="Century Gothic"/>
+          <w:b/>
+          <w:bCs/>
+          <w:sz w:val="24"/>
+          <w:szCs w:val="24"/>
+        </w:rPr>
         <w:t>DoRegistrazioneFattorinoTest</w:t>
       </w:r>
+      <w:proofErr w:type="spellEnd"/>
     </w:p>
     <w:p>
       <w:pPr>
@@ -3397,6 +3873,7 @@
           <w:bCs/>
           <w:szCs w:val="24"/>
         </w:rPr>
+        <w:lastRenderedPageBreak/>
         <w:t>Test delle classi DAO</w:t>
       </w:r>
       <w:bookmarkEnd w:id="11"/>
@@ -3411,6 +3888,7 @@
           <w:szCs w:val="28"/>
         </w:rPr>
       </w:pPr>
+      <w:proofErr w:type="spellStart"/>
       <w:r>
         <w:rPr>
           <w:rFonts w:ascii="Century Gothic" w:hAnsi="Century Gothic"/>
@@ -3421,6 +3899,7 @@
         </w:rPr>
         <w:t>TestDaoOrdine</w:t>
       </w:r>
+      <w:proofErr w:type="spellEnd"/>
     </w:p>
     <w:p>
       <w:pPr>
@@ -3498,6 +3977,7 @@
           <w:szCs w:val="28"/>
         </w:rPr>
       </w:pPr>
+      <w:proofErr w:type="spellStart"/>
       <w:r>
         <w:rPr>
           <w:rFonts w:ascii="Century Gothic" w:hAnsi="Century Gothic"/>
@@ -3508,6 +3988,7 @@
         </w:rPr>
         <w:t>TestDaoUtente</w:t>
       </w:r>
+      <w:proofErr w:type="spellEnd"/>
     </w:p>
     <w:p>
       <w:pPr>
@@ -5941,7 +6422,7 @@
 </file>
 
 <file path=customXml/itemProps1.xml><?xml version="1.0" encoding="utf-8"?>
-<ds:datastoreItem xmlns:ds="http://schemas.openxmlformats.org/officeDocument/2006/customXml" ds:itemID="{B29B5DB0-FB9F-45F3-ADA2-3E1B56E65092}">
+<ds:datastoreItem xmlns:ds="http://schemas.openxmlformats.org/officeDocument/2006/customXml" ds:itemID="{0A4D1EDF-5A48-4BE9-8BE2-1A290D853523}">
   <ds:schemaRefs>
     <ds:schemaRef ds:uri="http://schemas.openxmlformats.org/officeDocument/2006/bibliography"/>
   </ds:schemaRefs>

</xml_diff>